<commit_message>
- Updated heuristic function description
</commit_message>
<xml_diff>
--- a/An explanation of the heuristic function.docx
+++ b/An explanation of the heuristic function.docx
@@ -20,13 +20,10 @@
         </w:rPr>
         <w:t>An explanation of the heuristic function:</w:t>
       </w:r>
-      <w:bookmarkStart w:id="0" w:name="_GoBack"/>
-      <w:bookmarkEnd w:id="0"/>
     </w:p>
     <w:p>
       <w:pPr>
         <w:rPr>
-          <w:rFonts w:hint="cs"/>
           <w:rtl/>
         </w:rPr>
       </w:pPr>
@@ -75,13 +72,10 @@
         <w:t>has been computed</w:t>
       </w:r>
       <w:r>
-        <w:t xml:space="preserve"> </w:t>
-      </w:r>
-      <w:r>
-        <w:t>(using the number of people carried by the agent)</w:t>
-      </w:r>
-      <w:r>
-        <w:t xml:space="preserve">. The computed distance has been added to the distance from node </w:t>
+        <w:t xml:space="preserve">. </w:t>
+      </w:r>
+      <w:r>
+        <w:t xml:space="preserve">The computed distance has been added to the distance from node </w:t>
       </w:r>
       <w:r>
         <w:rPr>
@@ -101,17 +95,12 @@
         <w:t>C</w:t>
       </w:r>
       <w:r>
-        <w:t xml:space="preserve"> with a shelter (computed using the number of people carried by the agent after adding to it the number of people in node </w:t>
-      </w:r>
-      <w:r>
-        <w:rPr>
-          <w:i/>
-          <w:iCs/>
-        </w:rPr>
-        <w:t>B</w:t>
-      </w:r>
-      <w:r>
-        <w:t xml:space="preserve">). Each such sum has been multiplied by one hundred, and all have been summed together to get the heuristic value at node </w:t>
+        <w:t xml:space="preserve"> with a shelter</w:t>
+      </w:r>
+      <w:bookmarkStart w:id="0" w:name="_GoBack"/>
+      <w:bookmarkEnd w:id="0"/>
+      <w:r>
+        <w:t xml:space="preserve">. Each such sum has been multiplied by one hundred, and all have been summed together to get the heuristic value at node </w:t>
       </w:r>
       <w:r>
         <w:rPr>

</xml_diff>